<commit_message>
addRating's added, Complete Views CDD, Fix CRUDRatings Classes and Sequences
</commit_message>
<xml_diff>
--- a/CDD/[Model + Control] Class Detail Design.docx
+++ b/CDD/[Model + Control] Class Detail Design.docx
@@ -6974,6 +6974,71 @@
           </w:tcPr>
           <w:p>
             <w:r>
+              <w:t>themDanhGia</w:t>
+            </w:r>
+          </w:p>
+        </w:tc>
+        <w:tc>
+          <w:tcPr>
+            <w:tcW w:w="1219" w:type="dxa"/>
+          </w:tcPr>
+          <w:p>
+            <w:r>
+              <w:t>public</w:t>
+            </w:r>
+          </w:p>
+        </w:tc>
+        <w:tc>
+          <w:tcPr>
+            <w:tcW w:w="1713" w:type="dxa"/>
+          </w:tcPr>
+          <w:p>
+            <w:r>
+              <w:t>none</w:t>
+            </w:r>
+          </w:p>
+        </w:tc>
+        <w:tc>
+          <w:tcPr>
+            <w:tcW w:w="2324" w:type="dxa"/>
+          </w:tcPr>
+          <w:p>
+            <w:r>
+              <w:t>void</w:t>
+            </w:r>
+          </w:p>
+        </w:tc>
+        <w:tc>
+          <w:tcPr>
+            <w:tcW w:w="1824" w:type="dxa"/>
+          </w:tcPr>
+          <w:p>
+            <w:r>
+              <w:t>Gọi thao tác tạo 1 đánh giá mới</w:t>
+            </w:r>
+            <w:bookmarkStart w:id="0" w:name="_GoBack"/>
+            <w:bookmarkEnd w:id="0"/>
+          </w:p>
+        </w:tc>
+      </w:tr>
+      <w:tr>
+        <w:trPr>
+          <w:trHeight w:val="132"/>
+        </w:trPr>
+        <w:tc>
+          <w:tcPr>
+            <w:tcW w:w="1133" w:type="dxa"/>
+            <w:vMerge/>
+            <w:shd w:val="clear" w:color="auto" w:fill="E7E6E6" w:themeFill="background2"/>
+          </w:tcPr>
+          <w:p/>
+        </w:tc>
+        <w:tc>
+          <w:tcPr>
+            <w:tcW w:w="1772" w:type="dxa"/>
+          </w:tcPr>
+          <w:p>
+            <w:r>
               <w:t>xoaDanhGia</w:t>
             </w:r>
           </w:p>
@@ -9211,8 +9276,6 @@
           <w:i/>
         </w:rPr>
       </w:pPr>
-      <w:bookmarkStart w:id="0" w:name="_GoBack"/>
-      <w:bookmarkEnd w:id="0"/>
       <w:r>
         <w:rPr>
           <w:i/>

</xml_diff>